<commit_message>
Created SelfDestruct to free up resources
</commit_message>
<xml_diff>
--- a/Steps - 2020/17. Explosion Particles and SFX.docx
+++ b/Steps - 2020/17. Explosion Particles and SFX.docx
@@ -1333,15 +1333,13 @@
           <w:szCs w:val="24"/>
         </w:rPr>
       </w:pPr>
-      <w:proofErr w:type="spellStart"/>
-      <w:r>
-        <w:rPr>
-          <w:sz w:val="24"/>
-          <w:szCs w:val="24"/>
-        </w:rPr>
-        <w:t>Im</w:t>
-      </w:r>
-      <w:proofErr w:type="spellEnd"/>
+      <w:r>
+        <w:rPr>
+          <w:sz w:val="24"/>
+          <w:szCs w:val="24"/>
+        </w:rPr>
+        <w:t>I’m</w:t>
+      </w:r>
       <w:r>
         <w:rPr>
           <w:sz w:val="24"/>
@@ -1394,15 +1392,13 @@
         </w:rPr>
         <w:t xml:space="preserve"> </w:t>
       </w:r>
-      <w:proofErr w:type="spellStart"/>
-      <w:r>
-        <w:rPr>
-          <w:sz w:val="24"/>
-          <w:szCs w:val="24"/>
-        </w:rPr>
-        <w:t>bcause</w:t>
-      </w:r>
-      <w:proofErr w:type="spellEnd"/>
+      <w:r>
+        <w:rPr>
+          <w:sz w:val="24"/>
+          <w:szCs w:val="24"/>
+        </w:rPr>
+        <w:t>because</w:t>
+      </w:r>
       <w:r>
         <w:rPr>
           <w:sz w:val="24"/>
@@ -3937,6 +3933,122 @@
           <w:szCs w:val="24"/>
         </w:rPr>
         <w:t>.</w:t>
+      </w:r>
+    </w:p>
+    <w:p>
+      <w:pPr>
+        <w:pStyle w:val="ListParagraph"/>
+        <w:numPr>
+          <w:ilvl w:val="0"/>
+          <w:numId w:val="1"/>
+        </w:numPr>
+        <w:rPr>
+          <w:sz w:val="24"/>
+          <w:szCs w:val="24"/>
+        </w:rPr>
+      </w:pPr>
+      <w:r>
+        <w:rPr>
+          <w:sz w:val="24"/>
+          <w:szCs w:val="24"/>
+        </w:rPr>
+        <w:lastRenderedPageBreak/>
+        <w:t xml:space="preserve">You can also </w:t>
+      </w:r>
+      <w:r>
+        <w:rPr>
+          <w:b/>
+          <w:bCs/>
+          <w:sz w:val="24"/>
+          <w:szCs w:val="24"/>
+        </w:rPr>
+        <w:t>turn on Trails</w:t>
+      </w:r>
+      <w:r>
+        <w:rPr>
+          <w:sz w:val="24"/>
+          <w:szCs w:val="24"/>
+        </w:rPr>
+        <w:t xml:space="preserve"> and look for </w:t>
+      </w:r>
+      <w:r>
+        <w:rPr>
+          <w:b/>
+          <w:bCs/>
+          <w:sz w:val="24"/>
+          <w:szCs w:val="24"/>
+        </w:rPr>
+        <w:t>Trail Materials</w:t>
+      </w:r>
+      <w:r>
+        <w:rPr>
+          <w:sz w:val="24"/>
+          <w:szCs w:val="24"/>
+        </w:rPr>
+        <w:t xml:space="preserve"> in </w:t>
+      </w:r>
+      <w:r>
+        <w:rPr>
+          <w:b/>
+          <w:bCs/>
+          <w:sz w:val="24"/>
+          <w:szCs w:val="24"/>
+        </w:rPr>
+        <w:t>Renderer Module</w:t>
+      </w:r>
+      <w:r>
+        <w:rPr>
+          <w:sz w:val="24"/>
+          <w:szCs w:val="24"/>
+        </w:rPr>
+        <w:t xml:space="preserve"> and choose Star Shape</w:t>
+      </w:r>
+    </w:p>
+    <w:p>
+      <w:pPr>
+        <w:ind w:left="360"/>
+        <w:jc w:val="center"/>
+        <w:rPr>
+          <w:sz w:val="24"/>
+          <w:szCs w:val="24"/>
+        </w:rPr>
+      </w:pPr>
+      <w:r>
+        <w:drawing>
+          <wp:inline distT="0" distB="0" distL="0" distR="0" wp14:anchorId="3E1DD557" wp14:editId="198E3CBB">
+            <wp:extent cx="3086531" cy="1028844"/>
+            <wp:effectExtent l="0" t="0" r="0" b="0"/>
+            <wp:docPr id="10" name="Picture 10"/>
+            <wp:cNvGraphicFramePr>
+              <a:graphicFrameLocks xmlns:a="http://schemas.openxmlformats.org/drawingml/2006/main" noChangeAspect="1"/>
+            </wp:cNvGraphicFramePr>
+            <a:graphic xmlns:a="http://schemas.openxmlformats.org/drawingml/2006/main">
+              <a:graphicData uri="http://schemas.openxmlformats.org/drawingml/2006/picture">
+                <pic:pic xmlns:pic="http://schemas.openxmlformats.org/drawingml/2006/picture">
+                  <pic:nvPicPr>
+                    <pic:cNvPr id="1" name=""/>
+                    <pic:cNvPicPr/>
+                  </pic:nvPicPr>
+                  <pic:blipFill>
+                    <a:blip r:embed="rId19"/>
+                    <a:stretch>
+                      <a:fillRect/>
+                    </a:stretch>
+                  </pic:blipFill>
+                  <pic:spPr>
+                    <a:xfrm>
+                      <a:off x="0" y="0"/>
+                      <a:ext cx="3086531" cy="1028844"/>
+                    </a:xfrm>
+                    <a:prstGeom prst="rect">
+                      <a:avLst/>
+                    </a:prstGeom>
+                  </pic:spPr>
+                </pic:pic>
+              </a:graphicData>
+            </a:graphic>
+          </wp:inline>
+        </w:drawing>
       </w:r>
     </w:p>
     <w:sectPr>

</xml_diff>